<commit_message>
resume adjustments and footer link
</commit_message>
<xml_diff>
--- a/portfolio/portfolio-final/resume-short.docx
+++ b/portfolio/portfolio-final/resume-short.docx
@@ -421,13 +421,8 @@
               <w:t>Extensions</w:t>
             </w:r>
             <w:r>
-              <w:t>/</w:t>
-            </w:r>
-            <w:proofErr w:type="spellStart"/>
-            <w:r>
-              <w:t>ModelBuilder</w:t>
-            </w:r>
-            <w:proofErr w:type="spellEnd"/>
+              <w:t>/ModelBuilder</w:t>
+            </w:r>
             <w:r>
               <w:t xml:space="preserve"> </w:t>
             </w:r>
@@ -448,8 +443,6 @@
             </w:r>
           </w:p>
         </w:tc>
-        <w:bookmarkStart w:id="0" w:name="_GoBack"/>
-        <w:bookmarkEnd w:id="0"/>
       </w:tr>
       <w:tr>
         <w:trPr>
@@ -872,23 +865,7 @@
                 <w:b w:val="0"/>
                 <w:sz w:val="20"/>
               </w:rPr>
-              <w:t xml:space="preserve"> Program </w:t>
-            </w:r>
-            <w:proofErr w:type="spellStart"/>
-            <w:r>
-              <w:rPr>
-                <w:b w:val="0"/>
-                <w:sz w:val="20"/>
-              </w:rPr>
-              <w:t>Accpt</w:t>
-            </w:r>
-            <w:proofErr w:type="spellEnd"/>
-            <w:r>
-              <w:rPr>
-                <w:b w:val="0"/>
-                <w:sz w:val="20"/>
-              </w:rPr>
-              <w:t>.</w:t>
+              <w:t xml:space="preserve"> Program Accpt.</w:t>
             </w:r>
           </w:p>
         </w:tc>
@@ -1157,21 +1134,7 @@
               <w:rPr>
                 <w:sz w:val="20"/>
               </w:rPr>
-              <w:t xml:space="preserve">ASCH, </w:t>
-            </w:r>
-            <w:proofErr w:type="spellStart"/>
-            <w:r>
-              <w:rPr>
-                <w:sz w:val="20"/>
-              </w:rPr>
-              <w:t>NEArc</w:t>
-            </w:r>
-            <w:proofErr w:type="spellEnd"/>
-            <w:r>
-              <w:rPr>
-                <w:sz w:val="20"/>
-              </w:rPr>
-              <w:t xml:space="preserve">, </w:t>
+              <w:t xml:space="preserve">ASCH, NEArc, </w:t>
             </w:r>
             <w:hyperlink r:id="rId9" w:history="1">
               <w:r>
@@ -1962,6 +1925,15 @@
         </w:rPr>
         <w:t>problems and creating solutions</w:t>
       </w:r>
+      <w:r>
+        <w:rPr>
+          <w:rFonts w:cs="Times New Roman"/>
+          <w:sz w:val="20"/>
+        </w:rPr>
+        <w:t>.</w:t>
+      </w:r>
+      <w:bookmarkStart w:id="0" w:name="_GoBack"/>
+      <w:bookmarkEnd w:id="0"/>
     </w:p>
     <w:sectPr>
       <w:pgSz w:w="12240" w:h="15840"/>
@@ -3876,7 +3848,7 @@
 </file>
 
 <file path=customXml/itemProps1.xml><?xml version="1.0" encoding="utf-8"?>
-<ds:datastoreItem xmlns:ds="http://schemas.openxmlformats.org/officeDocument/2006/customXml" ds:itemID="{655C0B5E-8306-4767-80E3-9D3CEBBE320C}">
+<ds:datastoreItem xmlns:ds="http://schemas.openxmlformats.org/officeDocument/2006/customXml" ds:itemID="{0F30BEC0-92FB-4709-9E6C-FF96AD2ECF68}">
   <ds:schemaRefs>
     <ds:schemaRef ds:uri="http://schemas.openxmlformats.org/officeDocument/2006/bibliography"/>
   </ds:schemaRefs>

</xml_diff>

<commit_message>
changed up my resume
</commit_message>
<xml_diff>
--- a/portfolio/portfolio-final/resume-short.docx
+++ b/portfolio/portfolio-final/resume-short.docx
@@ -465,8 +465,6 @@
             <w:r>
               <w:t>s</w:t>
             </w:r>
-            <w:bookmarkStart w:id="0" w:name="_GoBack"/>
-            <w:bookmarkEnd w:id="0"/>
             <w:r>
               <w:t>ization / Digitization</w:t>
             </w:r>
@@ -638,6 +636,70 @@
             </w:pPr>
             <w:r>
               <w:t xml:space="preserve">Quantitative / non-Quantitative </w:t>
+            </w:r>
+          </w:p>
+        </w:tc>
+      </w:tr>
+      <w:tr>
+        <w:trPr>
+          <w:cnfStyle w:val="000000100000" w:firstRow="0" w:lastRow="0" w:firstColumn="0" w:lastColumn="0" w:oddVBand="0" w:evenVBand="0" w:oddHBand="1" w:evenHBand="0" w:firstRowFirstColumn="0" w:firstRowLastColumn="0" w:lastRowFirstColumn="0" w:lastRowLastColumn="0"/>
+          <w:jc w:val="center"/>
+        </w:trPr>
+        <w:tc>
+          <w:tcPr>
+            <w:cnfStyle w:val="001000000000" w:firstRow="0" w:lastRow="0" w:firstColumn="1" w:lastColumn="0" w:oddVBand="0" w:evenVBand="0" w:oddHBand="0" w:evenHBand="0" w:firstRowFirstColumn="0" w:firstRowLastColumn="0" w:lastRowFirstColumn="0" w:lastRowLastColumn="0"/>
+            <w:tcW w:w="3116" w:type="dxa"/>
+            <w:vAlign w:val="center"/>
+          </w:tcPr>
+          <w:p>
+            <w:pPr>
+              <w:jc w:val="center"/>
+              <w:rPr>
+                <w:b w:val="0"/>
+              </w:rPr>
+            </w:pPr>
+            <w:r>
+              <w:rPr>
+                <w:b w:val="0"/>
+              </w:rPr>
+              <w:t>Cartographic Design</w:t>
+            </w:r>
+            <w:bookmarkStart w:id="0" w:name="_GoBack"/>
+            <w:bookmarkEnd w:id="0"/>
+          </w:p>
+        </w:tc>
+        <w:tc>
+          <w:tcPr>
+            <w:tcW w:w="3117" w:type="dxa"/>
+            <w:vAlign w:val="center"/>
+          </w:tcPr>
+          <w:p>
+            <w:pPr>
+              <w:jc w:val="center"/>
+              <w:cnfStyle w:val="000000100000" w:firstRow="0" w:lastRow="0" w:firstColumn="0" w:lastColumn="0" w:oddVBand="0" w:evenVBand="0" w:oddHBand="1" w:evenHBand="0" w:firstRowFirstColumn="0" w:firstRowLastColumn="0" w:lastRowFirstColumn="0" w:lastRowLastColumn="0"/>
+            </w:pPr>
+            <w:hyperlink r:id="rId9" w:history="1">
+              <w:r>
+                <w:rPr>
+                  <w:rStyle w:val="Hyperlink"/>
+                </w:rPr>
+                <w:t>Click here - ESRI Certificates</w:t>
+              </w:r>
+            </w:hyperlink>
+          </w:p>
+        </w:tc>
+        <w:tc>
+          <w:tcPr>
+            <w:tcW w:w="3117" w:type="dxa"/>
+            <w:vAlign w:val="center"/>
+          </w:tcPr>
+          <w:p>
+            <w:pPr>
+              <w:jc w:val="center"/>
+              <w:cnfStyle w:val="000000100000" w:firstRow="0" w:lastRow="0" w:firstColumn="0" w:lastColumn="0" w:oddVBand="0" w:evenVBand="0" w:oddHBand="1" w:evenHBand="0" w:firstRowFirstColumn="0" w:firstRowLastColumn="0" w:lastRowFirstColumn="0" w:lastRowLastColumn="0"/>
+            </w:pPr>
+            <w:r>
+              <w:t>Geospatial Metadata</w:t>
             </w:r>
           </w:p>
         </w:tc>
@@ -1128,7 +1190,7 @@
               </w:rPr>
               <w:t xml:space="preserve">, </w:t>
             </w:r>
-            <w:hyperlink r:id="rId9" w:history="1">
+            <w:hyperlink r:id="rId10" w:history="1">
               <w:r>
                 <w:rPr>
                   <w:rStyle w:val="Hyperlink"/>
@@ -1209,7 +1271,7 @@
               </w:rPr>
               <w:t xml:space="preserve">UConn CCD, </w:t>
             </w:r>
-            <w:hyperlink r:id="rId10" w:history="1">
+            <w:hyperlink r:id="rId11" w:history="1">
               <w:r>
                 <w:rPr>
                   <w:rStyle w:val="Hyperlink"/>
@@ -1251,14 +1313,16 @@
         <w:spacing w:after="0" w:line="276" w:lineRule="auto"/>
         <w:rPr>
           <w:rFonts w:cs="Times New Roman"/>
-          <w:sz w:val="20"/>
+          <w:sz w:val="18"/>
+          <w:szCs w:val="18"/>
         </w:rPr>
       </w:pPr>
       <w:r>
         <w:rPr>
           <w:rFonts w:cs="Times New Roman"/>
           <w:b/>
-          <w:sz w:val="20"/>
+          <w:sz w:val="18"/>
+          <w:szCs w:val="18"/>
         </w:rPr>
         <w:t>ClioGraphica</w:t>
       </w:r>
@@ -1266,7 +1330,8 @@
         <w:rPr>
           <w:rFonts w:cs="Times New Roman"/>
           <w:b/>
-          <w:sz w:val="20"/>
+          <w:sz w:val="18"/>
+          <w:szCs w:val="18"/>
         </w:rPr>
         <w:t xml:space="preserve"> |</w:t>
       </w:r>
@@ -1274,21 +1339,24 @@
         <w:rPr>
           <w:rFonts w:cs="Times New Roman"/>
           <w:b/>
-          <w:sz w:val="20"/>
+          <w:sz w:val="18"/>
+          <w:szCs w:val="18"/>
         </w:rPr>
         <w:t xml:space="preserve"> Location Intelligence Firm</w:t>
       </w:r>
       <w:r>
         <w:rPr>
           <w:rFonts w:cs="Times New Roman"/>
-          <w:sz w:val="20"/>
+          <w:sz w:val="18"/>
+          <w:szCs w:val="18"/>
         </w:rPr>
         <w:t>: 11/</w:t>
       </w:r>
       <w:r>
         <w:rPr>
           <w:rFonts w:cs="Times New Roman"/>
-          <w:sz w:val="20"/>
+          <w:sz w:val="18"/>
+          <w:szCs w:val="18"/>
         </w:rPr>
         <w:t>2015 – present</w:t>
       </w:r>
@@ -1301,41 +1369,47 @@
         <w:spacing w:after="0" w:line="276" w:lineRule="auto"/>
         <w:rPr>
           <w:rFonts w:cs="Times New Roman"/>
-          <w:sz w:val="20"/>
-        </w:rPr>
-      </w:pPr>
-      <w:r>
-        <w:rPr>
-          <w:rFonts w:cs="Times New Roman"/>
-          <w:sz w:val="20"/>
+          <w:sz w:val="18"/>
+          <w:szCs w:val="18"/>
+        </w:rPr>
+      </w:pPr>
+      <w:r>
+        <w:rPr>
+          <w:rFonts w:cs="Times New Roman"/>
+          <w:sz w:val="18"/>
+          <w:szCs w:val="18"/>
         </w:rPr>
         <w:tab/>
       </w:r>
       <w:r>
         <w:rPr>
           <w:rFonts w:cs="Times New Roman"/>
-          <w:sz w:val="20"/>
+          <w:sz w:val="18"/>
+          <w:szCs w:val="18"/>
         </w:rPr>
         <w:t>Founder/Operator</w:t>
       </w:r>
       <w:r>
         <w:rPr>
           <w:rFonts w:cs="Times New Roman"/>
-          <w:sz w:val="20"/>
+          <w:sz w:val="18"/>
+          <w:szCs w:val="18"/>
         </w:rPr>
         <w:t xml:space="preserve"> –</w:t>
       </w:r>
       <w:r>
         <w:rPr>
           <w:rFonts w:cs="Times New Roman"/>
-          <w:sz w:val="20"/>
+          <w:sz w:val="18"/>
+          <w:szCs w:val="18"/>
         </w:rPr>
         <w:t xml:space="preserve"> provide</w:t>
       </w:r>
       <w:r>
         <w:rPr>
           <w:rFonts w:cs="Times New Roman"/>
-          <w:sz w:val="20"/>
+          <w:sz w:val="18"/>
+          <w:szCs w:val="18"/>
         </w:rPr>
         <w:t xml:space="preserve"> geospatial intelligence consulting services for non-profits</w:t>
       </w:r>
@@ -1348,14 +1422,16 @@
         <w:spacing w:after="0" w:line="276" w:lineRule="auto"/>
         <w:rPr>
           <w:rFonts w:cs="Times New Roman"/>
-          <w:sz w:val="20"/>
+          <w:sz w:val="18"/>
+          <w:szCs w:val="18"/>
         </w:rPr>
       </w:pPr>
       <w:r>
         <w:rPr>
           <w:rFonts w:cs="Times New Roman"/>
           <w:b/>
-          <w:sz w:val="20"/>
+          <w:sz w:val="18"/>
+          <w:szCs w:val="18"/>
         </w:rPr>
         <w:t xml:space="preserve">GIS, History, and Digital Humanities </w:t>
       </w:r>
@@ -1363,44 +1439,18 @@
         <w:rPr>
           <w:rFonts w:cs="Times New Roman"/>
           <w:b/>
-          <w:sz w:val="20"/>
+          <w:sz w:val="18"/>
+          <w:szCs w:val="18"/>
         </w:rPr>
         <w:t>Tutor</w:t>
       </w:r>
       <w:r>
         <w:rPr>
           <w:rFonts w:cs="Times New Roman"/>
-          <w:sz w:val="20"/>
-        </w:rPr>
-        <w:t xml:space="preserve">: </w:t>
-      </w:r>
-      <w:r>
-        <w:rPr>
-          <w:rFonts w:cs="Times New Roman"/>
-          <w:sz w:val="20"/>
-        </w:rPr>
-        <w:t>10</w:t>
-      </w:r>
-      <w:r>
-        <w:rPr>
-          <w:rFonts w:cs="Times New Roman"/>
-          <w:sz w:val="20"/>
-        </w:rPr>
-        <w:t>/201</w:t>
-      </w:r>
-      <w:r>
-        <w:rPr>
-          <w:rFonts w:cs="Times New Roman"/>
-          <w:sz w:val="20"/>
-        </w:rPr>
-        <w:t>4</w:t>
-      </w:r>
-      <w:r>
-        <w:rPr>
-          <w:rFonts w:cs="Times New Roman"/>
-          <w:sz w:val="20"/>
-        </w:rPr>
-        <w:t xml:space="preserve"> – present</w:t>
+          <w:sz w:val="18"/>
+          <w:szCs w:val="18"/>
+        </w:rPr>
+        <w:t>: 10/2014 – present</w:t>
       </w:r>
     </w:p>
     <w:p>
@@ -1411,51 +1461,42 @@
         <w:spacing w:after="0" w:line="276" w:lineRule="auto"/>
         <w:rPr>
           <w:rFonts w:cs="Times New Roman"/>
-          <w:sz w:val="20"/>
-        </w:rPr>
-      </w:pPr>
-      <w:r>
-        <w:rPr>
-          <w:rFonts w:cs="Times New Roman"/>
-          <w:sz w:val="20"/>
+          <w:sz w:val="18"/>
+          <w:szCs w:val="18"/>
+        </w:rPr>
+      </w:pPr>
+      <w:r>
+        <w:rPr>
+          <w:rFonts w:cs="Times New Roman"/>
+          <w:sz w:val="18"/>
+          <w:szCs w:val="18"/>
         </w:rPr>
         <w:tab/>
-        <w:t>Graduate</w:t>
-      </w:r>
-      <w:r>
-        <w:rPr>
-          <w:rFonts w:cs="Times New Roman"/>
-          <w:sz w:val="20"/>
-        </w:rPr>
-        <w:t xml:space="preserve"> level, Sys</w:t>
-      </w:r>
-      <w:r>
-        <w:rPr>
-          <w:rFonts w:cs="Times New Roman"/>
-          <w:sz w:val="20"/>
-        </w:rPr>
-        <w:t xml:space="preserve">tem Admin, Geospatial Analytics </w:t>
-      </w:r>
-      <w:r>
-        <w:rPr>
-          <w:rFonts w:cs="Times New Roman"/>
-          <w:sz w:val="20"/>
+        <w:t xml:space="preserve">Graduate level, System Admin, Geospatial Analytics </w:t>
+      </w:r>
+      <w:r>
+        <w:rPr>
+          <w:rFonts w:cs="Times New Roman"/>
+          <w:sz w:val="18"/>
+          <w:szCs w:val="18"/>
         </w:rPr>
         <w:t>– focus on analytical writing and</w:t>
       </w:r>
       <w:r>
         <w:rPr>
           <w:rFonts w:cs="Times New Roman"/>
-          <w:sz w:val="20"/>
+          <w:sz w:val="18"/>
+          <w:szCs w:val="18"/>
         </w:rPr>
         <w:t xml:space="preserve"> </w:t>
       </w:r>
-      <w:hyperlink r:id="rId11" w:history="1">
+      <w:hyperlink r:id="rId12" w:history="1">
         <w:r>
           <w:rPr>
             <w:rStyle w:val="Hyperlink"/>
             <w:rFonts w:cs="Times New Roman"/>
-            <w:sz w:val="20"/>
+            <w:sz w:val="18"/>
+            <w:szCs w:val="18"/>
           </w:rPr>
           <w:t>DH research</w:t>
         </w:r>
@@ -1469,21 +1510,24 @@
         <w:spacing w:after="0" w:line="276" w:lineRule="auto"/>
         <w:rPr>
           <w:rFonts w:cs="Times New Roman"/>
-          <w:sz w:val="20"/>
+          <w:sz w:val="18"/>
+          <w:szCs w:val="18"/>
         </w:rPr>
       </w:pPr>
       <w:r>
         <w:rPr>
           <w:rFonts w:cs="Times New Roman"/>
           <w:b/>
-          <w:sz w:val="20"/>
+          <w:sz w:val="18"/>
+          <w:szCs w:val="18"/>
         </w:rPr>
         <w:t>Redniss and Mead Land Use Consulting Firm</w:t>
       </w:r>
       <w:r>
         <w:rPr>
           <w:rFonts w:cs="Times New Roman"/>
-          <w:sz w:val="20"/>
+          <w:sz w:val="18"/>
+          <w:szCs w:val="18"/>
         </w:rPr>
         <w:t>: 09/2015 – 12/2015</w:t>
       </w:r>
@@ -1496,27 +1540,31 @@
         <w:spacing w:after="0" w:line="276" w:lineRule="auto"/>
         <w:rPr>
           <w:rFonts w:cs="Times New Roman"/>
-          <w:sz w:val="20"/>
-        </w:rPr>
-      </w:pPr>
-      <w:r>
-        <w:rPr>
-          <w:rFonts w:cs="Times New Roman"/>
-          <w:sz w:val="20"/>
+          <w:sz w:val="18"/>
+          <w:szCs w:val="18"/>
+        </w:rPr>
+      </w:pPr>
+      <w:r>
+        <w:rPr>
+          <w:rFonts w:cs="Times New Roman"/>
+          <w:sz w:val="18"/>
+          <w:szCs w:val="18"/>
         </w:rPr>
         <w:tab/>
       </w:r>
       <w:r>
         <w:rPr>
           <w:rFonts w:cs="Times New Roman"/>
-          <w:sz w:val="20"/>
+          <w:sz w:val="18"/>
+          <w:szCs w:val="18"/>
         </w:rPr>
         <w:t>Intern in Planning Department</w:t>
       </w:r>
       <w:r>
         <w:rPr>
           <w:rFonts w:cs="Times New Roman"/>
-          <w:sz w:val="20"/>
+          <w:sz w:val="18"/>
+          <w:szCs w:val="18"/>
         </w:rPr>
         <w:t>, GIS Specialist</w:t>
       </w:r>
@@ -1529,21 +1577,24 @@
         <w:spacing w:after="0" w:line="276" w:lineRule="auto"/>
         <w:rPr>
           <w:rFonts w:cs="Times New Roman"/>
-          <w:sz w:val="20"/>
+          <w:sz w:val="18"/>
+          <w:szCs w:val="18"/>
         </w:rPr>
       </w:pPr>
       <w:r>
         <w:rPr>
           <w:rFonts w:cs="Times New Roman"/>
           <w:b/>
-          <w:sz w:val="20"/>
+          <w:sz w:val="18"/>
+          <w:szCs w:val="18"/>
         </w:rPr>
         <w:t>Geomorphology and Earth Processes Research Team</w:t>
       </w:r>
       <w:r>
         <w:rPr>
           <w:rFonts w:cs="Times New Roman"/>
-          <w:sz w:val="20"/>
+          <w:sz w:val="18"/>
+          <w:szCs w:val="18"/>
         </w:rPr>
         <w:t>: 06/10/2014 – 12/10/14</w:t>
       </w:r>
@@ -1556,41 +1607,47 @@
         <w:spacing w:after="0" w:line="276" w:lineRule="auto"/>
         <w:rPr>
           <w:rFonts w:cs="Times New Roman"/>
-          <w:sz w:val="20"/>
-        </w:rPr>
-      </w:pPr>
-      <w:r>
-        <w:rPr>
-          <w:rFonts w:cs="Times New Roman"/>
-          <w:sz w:val="20"/>
+          <w:sz w:val="18"/>
+          <w:szCs w:val="18"/>
+        </w:rPr>
+      </w:pPr>
+      <w:r>
+        <w:rPr>
+          <w:rFonts w:cs="Times New Roman"/>
+          <w:sz w:val="18"/>
+          <w:szCs w:val="18"/>
         </w:rPr>
         <w:tab/>
       </w:r>
       <w:r>
         <w:rPr>
           <w:rFonts w:cs="Times New Roman"/>
-          <w:sz w:val="20"/>
+          <w:sz w:val="18"/>
+          <w:szCs w:val="18"/>
         </w:rPr>
         <w:t xml:space="preserve">Researcher, </w:t>
       </w:r>
       <w:r>
         <w:rPr>
           <w:rFonts w:cs="Times New Roman"/>
-          <w:sz w:val="20"/>
+          <w:sz w:val="18"/>
+          <w:szCs w:val="18"/>
         </w:rPr>
         <w:t>GIS Analyst</w:t>
       </w:r>
       <w:r>
         <w:rPr>
           <w:rFonts w:cs="Times New Roman"/>
-          <w:sz w:val="20"/>
+          <w:sz w:val="18"/>
+          <w:szCs w:val="18"/>
         </w:rPr>
         <w:t>, led</w:t>
       </w:r>
       <w:r>
         <w:rPr>
           <w:rFonts w:cs="Times New Roman"/>
-          <w:sz w:val="20"/>
+          <w:sz w:val="18"/>
+          <w:szCs w:val="18"/>
         </w:rPr>
         <w:t xml:space="preserve"> by Professor Ouimet</w:t>
       </w:r>
@@ -1603,49 +1660,56 @@
         <w:spacing w:after="0" w:line="276" w:lineRule="auto"/>
         <w:rPr>
           <w:rFonts w:cs="Times New Roman"/>
-          <w:sz w:val="20"/>
+          <w:sz w:val="18"/>
+          <w:szCs w:val="18"/>
         </w:rPr>
       </w:pPr>
       <w:r>
         <w:rPr>
           <w:rFonts w:cs="Times New Roman"/>
           <w:b/>
-          <w:sz w:val="20"/>
+          <w:sz w:val="18"/>
+          <w:szCs w:val="18"/>
         </w:rPr>
         <w:t>Connecticut State Museum of Natural History</w:t>
       </w:r>
       <w:r>
         <w:rPr>
           <w:rFonts w:cs="Times New Roman"/>
-          <w:sz w:val="20"/>
+          <w:sz w:val="18"/>
+          <w:szCs w:val="18"/>
         </w:rPr>
         <w:t xml:space="preserve">: </w:t>
       </w:r>
       <w:r>
         <w:rPr>
           <w:rFonts w:cs="Times New Roman"/>
-          <w:sz w:val="20"/>
+          <w:sz w:val="18"/>
+          <w:szCs w:val="18"/>
         </w:rPr>
         <w:t>0</w:t>
       </w:r>
       <w:r>
         <w:rPr>
           <w:rFonts w:cs="Times New Roman"/>
-          <w:sz w:val="20"/>
+          <w:sz w:val="18"/>
+          <w:szCs w:val="18"/>
         </w:rPr>
         <w:t xml:space="preserve">5/2014 – </w:t>
       </w:r>
       <w:r>
         <w:rPr>
           <w:rFonts w:cs="Times New Roman"/>
-          <w:sz w:val="20"/>
+          <w:sz w:val="18"/>
+          <w:szCs w:val="18"/>
         </w:rPr>
         <w:t>0</w:t>
       </w:r>
       <w:r>
         <w:rPr>
           <w:rFonts w:cs="Times New Roman"/>
-          <w:sz w:val="20"/>
+          <w:sz w:val="18"/>
+          <w:szCs w:val="18"/>
         </w:rPr>
         <w:t>5/2015</w:t>
       </w:r>
@@ -1658,20 +1722,23 @@
         <w:spacing w:after="0" w:line="276" w:lineRule="auto"/>
         <w:rPr>
           <w:rFonts w:cs="Times New Roman"/>
-          <w:sz w:val="20"/>
-        </w:rPr>
-      </w:pPr>
-      <w:r>
-        <w:rPr>
-          <w:rFonts w:cs="Times New Roman"/>
-          <w:sz w:val="20"/>
+          <w:sz w:val="18"/>
+          <w:szCs w:val="18"/>
+        </w:rPr>
+      </w:pPr>
+      <w:r>
+        <w:rPr>
+          <w:rFonts w:cs="Times New Roman"/>
+          <w:sz w:val="18"/>
+          <w:szCs w:val="18"/>
         </w:rPr>
         <w:tab/>
       </w:r>
       <w:r>
         <w:rPr>
           <w:rFonts w:cs="Times New Roman"/>
-          <w:sz w:val="20"/>
+          <w:sz w:val="18"/>
+          <w:szCs w:val="18"/>
         </w:rPr>
         <w:t>Research Assistant to the CT State Archeologist &amp; Student Administrator</w:t>
       </w:r>
@@ -1684,14 +1751,16 @@
         <w:spacing w:after="0" w:line="276" w:lineRule="auto"/>
         <w:rPr>
           <w:rFonts w:cs="Times New Roman"/>
-          <w:sz w:val="20"/>
+          <w:sz w:val="18"/>
+          <w:szCs w:val="18"/>
         </w:rPr>
       </w:pPr>
       <w:r>
         <w:rPr>
           <w:rFonts w:cs="Times New Roman"/>
           <w:b/>
-          <w:sz w:val="20"/>
+          <w:sz w:val="18"/>
+          <w:szCs w:val="18"/>
         </w:rPr>
         <w:t xml:space="preserve">Connecticut State Data Center &amp; </w:t>
       </w:r>
@@ -1699,7 +1768,8 @@
         <w:rPr>
           <w:rFonts w:cs="Times New Roman"/>
           <w:b/>
-          <w:sz w:val="20"/>
+          <w:sz w:val="18"/>
+          <w:szCs w:val="18"/>
         </w:rPr>
         <w:t>Univ.</w:t>
       </w:r>
@@ -1707,7 +1777,8 @@
         <w:rPr>
           <w:rFonts w:cs="Times New Roman"/>
           <w:b/>
-          <w:sz w:val="20"/>
+          <w:sz w:val="18"/>
+          <w:szCs w:val="18"/>
         </w:rPr>
         <w:t xml:space="preserve"> Libraries’ Maps and Geogra</w:t>
       </w:r>
@@ -1715,28 +1786,32 @@
         <w:rPr>
           <w:rFonts w:cs="Times New Roman"/>
           <w:b/>
-          <w:sz w:val="20"/>
+          <w:sz w:val="18"/>
+          <w:szCs w:val="18"/>
         </w:rPr>
         <w:t>phic Information Center</w:t>
       </w:r>
       <w:r>
         <w:rPr>
           <w:rFonts w:cs="Times New Roman"/>
-          <w:sz w:val="20"/>
+          <w:sz w:val="18"/>
+          <w:szCs w:val="18"/>
         </w:rPr>
         <w:t xml:space="preserve">: 10/2013 </w:t>
       </w:r>
       <w:r>
         <w:rPr>
           <w:rFonts w:cs="Times New Roman"/>
-          <w:sz w:val="20"/>
+          <w:sz w:val="18"/>
+          <w:szCs w:val="18"/>
         </w:rPr>
         <w:t>– 0</w:t>
       </w:r>
       <w:r>
         <w:rPr>
           <w:rFonts w:cs="Times New Roman"/>
-          <w:sz w:val="20"/>
+          <w:sz w:val="18"/>
+          <w:szCs w:val="18"/>
         </w:rPr>
         <w:t xml:space="preserve">6/2014 </w:t>
       </w:r>
@@ -1749,34 +1824,39 @@
         <w:spacing w:after="0" w:line="276" w:lineRule="auto"/>
         <w:rPr>
           <w:rFonts w:cs="Times New Roman"/>
-          <w:sz w:val="20"/>
-        </w:rPr>
-      </w:pPr>
-      <w:r>
-        <w:rPr>
-          <w:rFonts w:cs="Times New Roman"/>
-          <w:sz w:val="20"/>
+          <w:sz w:val="18"/>
+          <w:szCs w:val="18"/>
+        </w:rPr>
+      </w:pPr>
+      <w:r>
+        <w:rPr>
+          <w:rFonts w:cs="Times New Roman"/>
+          <w:sz w:val="18"/>
+          <w:szCs w:val="18"/>
         </w:rPr>
         <w:tab/>
       </w:r>
       <w:r>
         <w:rPr>
           <w:rFonts w:cs="Times New Roman"/>
-          <w:sz w:val="20"/>
+          <w:sz w:val="18"/>
+          <w:szCs w:val="18"/>
         </w:rPr>
         <w:t>Census and Geospatial Data Assistant</w:t>
       </w:r>
       <w:r>
         <w:rPr>
           <w:rFonts w:cs="Times New Roman"/>
-          <w:sz w:val="20"/>
+          <w:sz w:val="18"/>
+          <w:szCs w:val="18"/>
         </w:rPr>
         <w:t>, Historical GIS Specialist</w:t>
       </w:r>
       <w:r>
         <w:rPr>
           <w:rFonts w:cs="Times New Roman"/>
-          <w:sz w:val="20"/>
+          <w:sz w:val="18"/>
+          <w:szCs w:val="18"/>
         </w:rPr>
         <w:t xml:space="preserve">, GIS Analyst </w:t>
       </w:r>
@@ -1789,21 +1869,24 @@
         <w:spacing w:after="0" w:line="276" w:lineRule="auto"/>
         <w:rPr>
           <w:rFonts w:cs="Times New Roman"/>
-          <w:sz w:val="20"/>
+          <w:sz w:val="18"/>
+          <w:szCs w:val="18"/>
         </w:rPr>
       </w:pPr>
       <w:r>
         <w:rPr>
           <w:rFonts w:cs="Times New Roman"/>
           <w:b/>
-          <w:sz w:val="20"/>
+          <w:sz w:val="18"/>
+          <w:szCs w:val="18"/>
         </w:rPr>
         <w:t>Member of Virtual Hartford Research Team</w:t>
       </w:r>
       <w:r>
         <w:rPr>
           <w:rFonts w:cs="Times New Roman"/>
-          <w:sz w:val="20"/>
+          <w:sz w:val="18"/>
+          <w:szCs w:val="18"/>
         </w:rPr>
         <w:t>: 10/2013 – 12/2015</w:t>
       </w:r>
@@ -1819,34 +1902,39 @@
         <w:spacing w:after="0" w:line="276" w:lineRule="auto"/>
         <w:rPr>
           <w:rFonts w:cs="Times New Roman"/>
-          <w:sz w:val="20"/>
-        </w:rPr>
-      </w:pPr>
-      <w:r>
-        <w:rPr>
-          <w:rFonts w:cs="Times New Roman"/>
-          <w:sz w:val="20"/>
+          <w:sz w:val="18"/>
+          <w:szCs w:val="18"/>
+        </w:rPr>
+      </w:pPr>
+      <w:r>
+        <w:rPr>
+          <w:rFonts w:cs="Times New Roman"/>
+          <w:sz w:val="18"/>
+          <w:szCs w:val="18"/>
         </w:rPr>
         <w:tab/>
       </w:r>
       <w:r>
         <w:rPr>
           <w:rFonts w:cs="Times New Roman"/>
-          <w:sz w:val="20"/>
+          <w:sz w:val="18"/>
+          <w:szCs w:val="18"/>
         </w:rPr>
         <w:t xml:space="preserve">Digital Humanities </w:t>
       </w:r>
       <w:r>
         <w:rPr>
           <w:rFonts w:cs="Times New Roman"/>
-          <w:sz w:val="20"/>
+          <w:sz w:val="18"/>
+          <w:szCs w:val="18"/>
         </w:rPr>
         <w:t>Researcher</w:t>
       </w:r>
       <w:r>
         <w:rPr>
           <w:rFonts w:cs="Times New Roman"/>
-          <w:sz w:val="20"/>
+          <w:sz w:val="18"/>
+          <w:szCs w:val="18"/>
         </w:rPr>
         <w:t>, GIS Specialist</w:t>
       </w:r>
@@ -3838,7 +3926,7 @@
 </file>
 
 <file path=customXml/itemProps1.xml><?xml version="1.0" encoding="utf-8"?>
-<ds:datastoreItem xmlns:ds="http://schemas.openxmlformats.org/officeDocument/2006/customXml" ds:itemID="{09593998-EC2E-4020-9A6D-C7CAB45FE6BE}">
+<ds:datastoreItem xmlns:ds="http://schemas.openxmlformats.org/officeDocument/2006/customXml" ds:itemID="{1C1BFC66-A3DD-4FEE-B6D4-CF9778272422}">
   <ds:schemaRefs>
     <ds:schemaRef ds:uri="http://schemas.openxmlformats.org/officeDocument/2006/bibliography"/>
   </ds:schemaRefs>

</xml_diff>

<commit_message>
added google analtyics java code to each page
</commit_message>
<xml_diff>
--- a/portfolio/portfolio-final/resume-short.docx
+++ b/portfolio/portfolio-final/resume-short.docx
@@ -6,26 +6,27 @@
       <w:pPr>
         <w:pStyle w:val="Title"/>
         <w:rPr>
-          <w:rFonts w:ascii="Castellar" w:hAnsi="Castellar"/>
-          <w:sz w:val="32"/>
-        </w:rPr>
-      </w:pPr>
-      <w:r>
-        <w:rPr>
-          <w:rFonts w:ascii="Castellar" w:hAnsi="Castellar"/>
-          <w:sz w:val="92"/>
-          <w:szCs w:val="92"/>
+          <w:rFonts w:ascii="Lucida Calligraphy" w:hAnsi="Lucida Calligraphy"/>
+          <w:szCs w:val="144"/>
+        </w:rPr>
+      </w:pPr>
+      <w:r>
+        <w:rPr>
+          <w:rFonts w:ascii="Lucida Calligraphy" w:hAnsi="Lucida Calligraphy"/>
+          <w:sz w:val="160"/>
+          <w:szCs w:val="160"/>
         </w:rPr>
         <w:t>Z</w:t>
       </w:r>
       <w:r>
         <w:rPr>
-          <w:rFonts w:ascii="Castellar" w:hAnsi="Castellar"/>
-          <w:sz w:val="40"/>
-          <w:szCs w:val="70"/>
+          <w:rFonts w:ascii="Lucida Calligraphy" w:hAnsi="Lucida Calligraphy"/>
+          <w:szCs w:val="144"/>
         </w:rPr>
         <w:t>achary C. Raslan</w:t>
       </w:r>
+      <w:bookmarkStart w:id="0" w:name="_GoBack"/>
+      <w:bookmarkEnd w:id="0"/>
     </w:p>
     <w:p>
       <w:pPr>
@@ -48,10 +49,10 @@
               <wp:anchor distT="45720" distB="45720" distL="114300" distR="114300" simplePos="0" relativeHeight="251661312" behindDoc="0" locked="0" layoutInCell="1" allowOverlap="1" wp14:anchorId="09736017" wp14:editId="2A3A0921">
                 <wp:simplePos x="0" y="0"/>
                 <wp:positionH relativeFrom="column">
-                  <wp:posOffset>3891280</wp:posOffset>
+                  <wp:posOffset>4914664</wp:posOffset>
                 </wp:positionH>
                 <wp:positionV relativeFrom="paragraph">
-                  <wp:posOffset>293990</wp:posOffset>
+                  <wp:posOffset>293370</wp:posOffset>
                 </wp:positionV>
                 <wp:extent cx="1863090" cy="276225"/>
                 <wp:effectExtent l="0" t="0" r="3810" b="9525"/>
@@ -129,7 +130,7 @@
                 <v:stroke joinstyle="miter"/>
                 <v:path gradientshapeok="t" o:connecttype="rect"/>
               </v:shapetype>
-              <v:shape id="Text Box 2" o:spid="_x0000_s1026" type="#_x0000_t202" style="position:absolute;margin-left:306.4pt;margin-top:23.15pt;width:146.7pt;height:21.75pt;z-index:251661312;visibility:visible;mso-wrap-style:square;mso-width-percent:0;mso-height-percent:0;mso-wrap-distance-left:9pt;mso-wrap-distance-top:3.6pt;mso-wrap-distance-right:9pt;mso-wrap-distance-bottom:3.6pt;mso-position-horizontal:absolute;mso-position-horizontal-relative:text;mso-position-vertical:absolute;mso-position-vertical-relative:text;mso-width-percent:0;mso-height-percent:0;mso-width-relative:margin;mso-height-relative:margin;v-text-anchor:top" o:gfxdata="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" stroked="f">
+              <v:shape id="Text Box 2" o:spid="_x0000_s1026" type="#_x0000_t202" style="position:absolute;margin-left:387pt;margin-top:23.1pt;width:146.7pt;height:21.75pt;z-index:251661312;visibility:visible;mso-wrap-style:square;mso-width-percent:0;mso-height-percent:0;mso-wrap-distance-left:9pt;mso-wrap-distance-top:3.6pt;mso-wrap-distance-right:9pt;mso-wrap-distance-bottom:3.6pt;mso-position-horizontal:absolute;mso-position-horizontal-relative:text;mso-position-vertical:absolute;mso-position-vertical-relative:text;mso-width-percent:0;mso-height-percent:0;mso-width-relative:margin;mso-height-relative:margin;v-text-anchor:top" o:gfxdata="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" stroked="f">
                 <v:textbox>
                   <w:txbxContent>
                     <w:p>
@@ -509,6 +510,9 @@
             <w:r>
               <w:t>LiDAR / DEM</w:t>
             </w:r>
+            <w:r>
+              <w:t xml:space="preserve"> / Raster Modeling</w:t>
+            </w:r>
           </w:p>
         </w:tc>
         <w:tc>
@@ -620,7 +624,7 @@
               <w:cnfStyle w:val="000000000000" w:firstRow="0" w:lastRow="0" w:firstColumn="0" w:lastColumn="0" w:oddVBand="0" w:evenVBand="0" w:oddHBand="0" w:evenHBand="0" w:firstRowFirstColumn="0" w:firstRowLastColumn="0" w:lastRowFirstColumn="0" w:lastRowLastColumn="0"/>
             </w:pPr>
             <w:r>
-              <w:t>Online GIS Platforms</w:t>
+              <w:t>Open-Source GIS</w:t>
             </w:r>
           </w:p>
         </w:tc>
@@ -664,8 +668,6 @@
               </w:rPr>
               <w:t>Cartographic Design</w:t>
             </w:r>
-            <w:bookmarkStart w:id="0" w:name="_GoBack"/>
-            <w:bookmarkEnd w:id="0"/>
           </w:p>
         </w:tc>
         <w:tc>
@@ -713,7 +715,7 @@
     <w:tbl>
       <w:tblPr>
         <w:tblStyle w:val="TableGrid"/>
-        <w:tblW w:w="0" w:type="auto"/>
+        <w:tblW w:w="10824" w:type="dxa"/>
         <w:tblInd w:w="-5" w:type="dxa"/>
         <w:tblBorders>
           <w:top w:val="none" w:sz="0" w:space="0" w:color="auto"/>
@@ -725,16 +727,16 @@
         <w:tblLook w:val="04A0" w:firstRow="1" w:lastRow="0" w:firstColumn="1" w:lastColumn="0" w:noHBand="0" w:noVBand="1"/>
       </w:tblPr>
       <w:tblGrid>
-        <w:gridCol w:w="4675"/>
-        <w:gridCol w:w="4675"/>
+        <w:gridCol w:w="5412"/>
+        <w:gridCol w:w="5412"/>
       </w:tblGrid>
       <w:tr>
         <w:trPr>
-          <w:trHeight w:val="327"/>
+          <w:trHeight w:val="291"/>
         </w:trPr>
         <w:tc>
           <w:tcPr>
-            <w:tcW w:w="4675" w:type="dxa"/>
+            <w:tcW w:w="5412" w:type="dxa"/>
           </w:tcPr>
           <w:p>
             <w:pPr>
@@ -757,7 +759,7 @@
         </w:tc>
         <w:tc>
           <w:tcPr>
-            <w:tcW w:w="4675" w:type="dxa"/>
+            <w:tcW w:w="5412" w:type="dxa"/>
           </w:tcPr>
           <w:p>
             <w:pPr>
@@ -783,7 +785,7 @@
     <w:tbl>
       <w:tblPr>
         <w:tblStyle w:val="PlainTable4"/>
-        <w:tblpPr w:leftFromText="180" w:rightFromText="180" w:vertAnchor="text" w:tblpY="1"/>
+        <w:tblpPr w:leftFromText="180" w:rightFromText="180" w:vertAnchor="text" w:horzAnchor="margin" w:tblpXSpec="center" w:tblpY="1"/>
         <w:tblW w:w="0" w:type="auto"/>
         <w:tblLook w:val="04A0" w:firstRow="1" w:lastRow="0" w:firstColumn="1" w:lastColumn="0" w:noHBand="0" w:noVBand="1"/>
       </w:tblPr>
@@ -1313,16 +1315,12 @@
         <w:spacing w:after="0" w:line="276" w:lineRule="auto"/>
         <w:rPr>
           <w:rFonts w:cs="Times New Roman"/>
-          <w:sz w:val="18"/>
-          <w:szCs w:val="18"/>
         </w:rPr>
       </w:pPr>
       <w:r>
         <w:rPr>
           <w:rFonts w:cs="Times New Roman"/>
           <w:b/>
-          <w:sz w:val="18"/>
-          <w:szCs w:val="18"/>
         </w:rPr>
         <w:t>ClioGraphica</w:t>
       </w:r>
@@ -1330,8 +1328,6 @@
         <w:rPr>
           <w:rFonts w:cs="Times New Roman"/>
           <w:b/>
-          <w:sz w:val="18"/>
-          <w:szCs w:val="18"/>
         </w:rPr>
         <w:t xml:space="preserve"> |</w:t>
       </w:r>
@@ -1339,24 +1335,18 @@
         <w:rPr>
           <w:rFonts w:cs="Times New Roman"/>
           <w:b/>
-          <w:sz w:val="18"/>
-          <w:szCs w:val="18"/>
         </w:rPr>
         <w:t xml:space="preserve"> Location Intelligence Firm</w:t>
       </w:r>
       <w:r>
         <w:rPr>
           <w:rFonts w:cs="Times New Roman"/>
-          <w:sz w:val="18"/>
-          <w:szCs w:val="18"/>
         </w:rPr>
         <w:t>: 11/</w:t>
       </w:r>
       <w:r>
         <w:rPr>
           <w:rFonts w:cs="Times New Roman"/>
-          <w:sz w:val="18"/>
-          <w:szCs w:val="18"/>
         </w:rPr>
         <w:t>2015 – present</w:t>
       </w:r>
@@ -1369,47 +1359,35 @@
         <w:spacing w:after="0" w:line="276" w:lineRule="auto"/>
         <w:rPr>
           <w:rFonts w:cs="Times New Roman"/>
-          <w:sz w:val="18"/>
-          <w:szCs w:val="18"/>
-        </w:rPr>
-      </w:pPr>
-      <w:r>
-        <w:rPr>
-          <w:rFonts w:cs="Times New Roman"/>
-          <w:sz w:val="18"/>
-          <w:szCs w:val="18"/>
+        </w:rPr>
+      </w:pPr>
+      <w:r>
+        <w:rPr>
+          <w:rFonts w:cs="Times New Roman"/>
         </w:rPr>
         <w:tab/>
       </w:r>
       <w:r>
         <w:rPr>
           <w:rFonts w:cs="Times New Roman"/>
-          <w:sz w:val="18"/>
-          <w:szCs w:val="18"/>
         </w:rPr>
         <w:t>Founder/Operator</w:t>
       </w:r>
       <w:r>
         <w:rPr>
           <w:rFonts w:cs="Times New Roman"/>
-          <w:sz w:val="18"/>
-          <w:szCs w:val="18"/>
         </w:rPr>
         <w:t xml:space="preserve"> –</w:t>
       </w:r>
       <w:r>
         <w:rPr>
           <w:rFonts w:cs="Times New Roman"/>
-          <w:sz w:val="18"/>
-          <w:szCs w:val="18"/>
         </w:rPr>
         <w:t xml:space="preserve"> provide</w:t>
       </w:r>
       <w:r>
         <w:rPr>
           <w:rFonts w:cs="Times New Roman"/>
-          <w:sz w:val="18"/>
-          <w:szCs w:val="18"/>
         </w:rPr>
         <w:t xml:space="preserve"> geospatial intelligence consulting services for non-profits</w:t>
       </w:r>
@@ -1422,16 +1400,12 @@
         <w:spacing w:after="0" w:line="276" w:lineRule="auto"/>
         <w:rPr>
           <w:rFonts w:cs="Times New Roman"/>
-          <w:sz w:val="18"/>
-          <w:szCs w:val="18"/>
         </w:rPr>
       </w:pPr>
       <w:r>
         <w:rPr>
           <w:rFonts w:cs="Times New Roman"/>
           <w:b/>
-          <w:sz w:val="18"/>
-          <w:szCs w:val="18"/>
         </w:rPr>
         <w:t xml:space="preserve">GIS, History, and Digital Humanities </w:t>
       </w:r>
@@ -1439,16 +1413,12 @@
         <w:rPr>
           <w:rFonts w:cs="Times New Roman"/>
           <w:b/>
-          <w:sz w:val="18"/>
-          <w:szCs w:val="18"/>
         </w:rPr>
         <w:t>Tutor</w:t>
       </w:r>
       <w:r>
         <w:rPr>
           <w:rFonts w:cs="Times New Roman"/>
-          <w:sz w:val="18"/>
-          <w:szCs w:val="18"/>
         </w:rPr>
         <w:t>: 10/2014 – present</w:t>
       </w:r>
@@ -1461,15 +1431,11 @@
         <w:spacing w:after="0" w:line="276" w:lineRule="auto"/>
         <w:rPr>
           <w:rFonts w:cs="Times New Roman"/>
-          <w:sz w:val="18"/>
-          <w:szCs w:val="18"/>
-        </w:rPr>
-      </w:pPr>
-      <w:r>
-        <w:rPr>
-          <w:rFonts w:cs="Times New Roman"/>
-          <w:sz w:val="18"/>
-          <w:szCs w:val="18"/>
+        </w:rPr>
+      </w:pPr>
+      <w:r>
+        <w:rPr>
+          <w:rFonts w:cs="Times New Roman"/>
         </w:rPr>
         <w:tab/>
         <w:t xml:space="preserve">Graduate level, System Admin, Geospatial Analytics </w:t>
@@ -1477,16 +1443,12 @@
       <w:r>
         <w:rPr>
           <w:rFonts w:cs="Times New Roman"/>
-          <w:sz w:val="18"/>
-          <w:szCs w:val="18"/>
         </w:rPr>
         <w:t>– focus on analytical writing and</w:t>
       </w:r>
       <w:r>
         <w:rPr>
           <w:rFonts w:cs="Times New Roman"/>
-          <w:sz w:val="18"/>
-          <w:szCs w:val="18"/>
         </w:rPr>
         <w:t xml:space="preserve"> </w:t>
       </w:r>
@@ -1495,8 +1457,6 @@
           <w:rPr>
             <w:rStyle w:val="Hyperlink"/>
             <w:rFonts w:cs="Times New Roman"/>
-            <w:sz w:val="18"/>
-            <w:szCs w:val="18"/>
           </w:rPr>
           <w:t>DH research</w:t>
         </w:r>
@@ -1510,24 +1470,18 @@
         <w:spacing w:after="0" w:line="276" w:lineRule="auto"/>
         <w:rPr>
           <w:rFonts w:cs="Times New Roman"/>
-          <w:sz w:val="18"/>
-          <w:szCs w:val="18"/>
         </w:rPr>
       </w:pPr>
       <w:r>
         <w:rPr>
           <w:rFonts w:cs="Times New Roman"/>
           <w:b/>
-          <w:sz w:val="18"/>
-          <w:szCs w:val="18"/>
         </w:rPr>
         <w:t>Redniss and Mead Land Use Consulting Firm</w:t>
       </w:r>
       <w:r>
         <w:rPr>
           <w:rFonts w:cs="Times New Roman"/>
-          <w:sz w:val="18"/>
-          <w:szCs w:val="18"/>
         </w:rPr>
         <w:t>: 09/2015 – 12/2015</w:t>
       </w:r>
@@ -1540,31 +1494,23 @@
         <w:spacing w:after="0" w:line="276" w:lineRule="auto"/>
         <w:rPr>
           <w:rFonts w:cs="Times New Roman"/>
-          <w:sz w:val="18"/>
-          <w:szCs w:val="18"/>
-        </w:rPr>
-      </w:pPr>
-      <w:r>
-        <w:rPr>
-          <w:rFonts w:cs="Times New Roman"/>
-          <w:sz w:val="18"/>
-          <w:szCs w:val="18"/>
+        </w:rPr>
+      </w:pPr>
+      <w:r>
+        <w:rPr>
+          <w:rFonts w:cs="Times New Roman"/>
         </w:rPr>
         <w:tab/>
       </w:r>
       <w:r>
         <w:rPr>
           <w:rFonts w:cs="Times New Roman"/>
-          <w:sz w:val="18"/>
-          <w:szCs w:val="18"/>
         </w:rPr>
         <w:t>Intern in Planning Department</w:t>
       </w:r>
       <w:r>
         <w:rPr>
           <w:rFonts w:cs="Times New Roman"/>
-          <w:sz w:val="18"/>
-          <w:szCs w:val="18"/>
         </w:rPr>
         <w:t>, GIS Specialist</w:t>
       </w:r>
@@ -1577,24 +1523,18 @@
         <w:spacing w:after="0" w:line="276" w:lineRule="auto"/>
         <w:rPr>
           <w:rFonts w:cs="Times New Roman"/>
-          <w:sz w:val="18"/>
-          <w:szCs w:val="18"/>
         </w:rPr>
       </w:pPr>
       <w:r>
         <w:rPr>
           <w:rFonts w:cs="Times New Roman"/>
           <w:b/>
-          <w:sz w:val="18"/>
-          <w:szCs w:val="18"/>
         </w:rPr>
         <w:t>Geomorphology and Earth Processes Research Team</w:t>
       </w:r>
       <w:r>
         <w:rPr>
           <w:rFonts w:cs="Times New Roman"/>
-          <w:sz w:val="18"/>
-          <w:szCs w:val="18"/>
         </w:rPr>
         <w:t>: 06/10/2014 – 12/10/14</w:t>
       </w:r>
@@ -1607,47 +1547,35 @@
         <w:spacing w:after="0" w:line="276" w:lineRule="auto"/>
         <w:rPr>
           <w:rFonts w:cs="Times New Roman"/>
-          <w:sz w:val="18"/>
-          <w:szCs w:val="18"/>
-        </w:rPr>
-      </w:pPr>
-      <w:r>
-        <w:rPr>
-          <w:rFonts w:cs="Times New Roman"/>
-          <w:sz w:val="18"/>
-          <w:szCs w:val="18"/>
+        </w:rPr>
+      </w:pPr>
+      <w:r>
+        <w:rPr>
+          <w:rFonts w:cs="Times New Roman"/>
         </w:rPr>
         <w:tab/>
       </w:r>
       <w:r>
         <w:rPr>
           <w:rFonts w:cs="Times New Roman"/>
-          <w:sz w:val="18"/>
-          <w:szCs w:val="18"/>
         </w:rPr>
         <w:t xml:space="preserve">Researcher, </w:t>
       </w:r>
       <w:r>
         <w:rPr>
           <w:rFonts w:cs="Times New Roman"/>
-          <w:sz w:val="18"/>
-          <w:szCs w:val="18"/>
         </w:rPr>
         <w:t>GIS Analyst</w:t>
       </w:r>
       <w:r>
         <w:rPr>
           <w:rFonts w:cs="Times New Roman"/>
-          <w:sz w:val="18"/>
-          <w:szCs w:val="18"/>
         </w:rPr>
         <w:t>, led</w:t>
       </w:r>
       <w:r>
         <w:rPr>
           <w:rFonts w:cs="Times New Roman"/>
-          <w:sz w:val="18"/>
-          <w:szCs w:val="18"/>
         </w:rPr>
         <w:t xml:space="preserve"> by Professor Ouimet</w:t>
       </w:r>
@@ -1660,56 +1588,42 @@
         <w:spacing w:after="0" w:line="276" w:lineRule="auto"/>
         <w:rPr>
           <w:rFonts w:cs="Times New Roman"/>
-          <w:sz w:val="18"/>
-          <w:szCs w:val="18"/>
         </w:rPr>
       </w:pPr>
       <w:r>
         <w:rPr>
           <w:rFonts w:cs="Times New Roman"/>
           <w:b/>
-          <w:sz w:val="18"/>
-          <w:szCs w:val="18"/>
         </w:rPr>
         <w:t>Connecticut State Museum of Natural History</w:t>
       </w:r>
       <w:r>
         <w:rPr>
           <w:rFonts w:cs="Times New Roman"/>
-          <w:sz w:val="18"/>
-          <w:szCs w:val="18"/>
         </w:rPr>
         <w:t xml:space="preserve">: </w:t>
       </w:r>
       <w:r>
         <w:rPr>
           <w:rFonts w:cs="Times New Roman"/>
-          <w:sz w:val="18"/>
-          <w:szCs w:val="18"/>
         </w:rPr>
         <w:t>0</w:t>
       </w:r>
       <w:r>
         <w:rPr>
           <w:rFonts w:cs="Times New Roman"/>
-          <w:sz w:val="18"/>
-          <w:szCs w:val="18"/>
         </w:rPr>
         <w:t xml:space="preserve">5/2014 – </w:t>
       </w:r>
       <w:r>
         <w:rPr>
           <w:rFonts w:cs="Times New Roman"/>
-          <w:sz w:val="18"/>
-          <w:szCs w:val="18"/>
         </w:rPr>
         <w:t>0</w:t>
       </w:r>
       <w:r>
         <w:rPr>
           <w:rFonts w:cs="Times New Roman"/>
-          <w:sz w:val="18"/>
-          <w:szCs w:val="18"/>
         </w:rPr>
         <w:t>5/2015</w:t>
       </w:r>
@@ -1722,23 +1636,17 @@
         <w:spacing w:after="0" w:line="276" w:lineRule="auto"/>
         <w:rPr>
           <w:rFonts w:cs="Times New Roman"/>
-          <w:sz w:val="18"/>
-          <w:szCs w:val="18"/>
-        </w:rPr>
-      </w:pPr>
-      <w:r>
-        <w:rPr>
-          <w:rFonts w:cs="Times New Roman"/>
-          <w:sz w:val="18"/>
-          <w:szCs w:val="18"/>
+        </w:rPr>
+      </w:pPr>
+      <w:r>
+        <w:rPr>
+          <w:rFonts w:cs="Times New Roman"/>
         </w:rPr>
         <w:tab/>
       </w:r>
       <w:r>
         <w:rPr>
           <w:rFonts w:cs="Times New Roman"/>
-          <w:sz w:val="18"/>
-          <w:szCs w:val="18"/>
         </w:rPr>
         <w:t>Research Assistant to the CT State Archeologist &amp; Student Administrator</w:t>
       </w:r>
@@ -1751,16 +1659,12 @@
         <w:spacing w:after="0" w:line="276" w:lineRule="auto"/>
         <w:rPr>
           <w:rFonts w:cs="Times New Roman"/>
-          <w:sz w:val="18"/>
-          <w:szCs w:val="18"/>
         </w:rPr>
       </w:pPr>
       <w:r>
         <w:rPr>
           <w:rFonts w:cs="Times New Roman"/>
           <w:b/>
-          <w:sz w:val="18"/>
-          <w:szCs w:val="18"/>
         </w:rPr>
         <w:t xml:space="preserve">Connecticut State Data Center &amp; </w:t>
       </w:r>
@@ -1768,8 +1672,6 @@
         <w:rPr>
           <w:rFonts w:cs="Times New Roman"/>
           <w:b/>
-          <w:sz w:val="18"/>
-          <w:szCs w:val="18"/>
         </w:rPr>
         <w:t>Univ.</w:t>
       </w:r>
@@ -1777,8 +1679,6 @@
         <w:rPr>
           <w:rFonts w:cs="Times New Roman"/>
           <w:b/>
-          <w:sz w:val="18"/>
-          <w:szCs w:val="18"/>
         </w:rPr>
         <w:t xml:space="preserve"> Libraries’ Maps and Geogra</w:t>
       </w:r>
@@ -1786,32 +1686,24 @@
         <w:rPr>
           <w:rFonts w:cs="Times New Roman"/>
           <w:b/>
-          <w:sz w:val="18"/>
-          <w:szCs w:val="18"/>
         </w:rPr>
         <w:t>phic Information Center</w:t>
       </w:r>
       <w:r>
         <w:rPr>
           <w:rFonts w:cs="Times New Roman"/>
-          <w:sz w:val="18"/>
-          <w:szCs w:val="18"/>
         </w:rPr>
         <w:t xml:space="preserve">: 10/2013 </w:t>
       </w:r>
       <w:r>
         <w:rPr>
           <w:rFonts w:cs="Times New Roman"/>
-          <w:sz w:val="18"/>
-          <w:szCs w:val="18"/>
         </w:rPr>
         <w:t>– 0</w:t>
       </w:r>
       <w:r>
         <w:rPr>
           <w:rFonts w:cs="Times New Roman"/>
-          <w:sz w:val="18"/>
-          <w:szCs w:val="18"/>
         </w:rPr>
         <w:t xml:space="preserve">6/2014 </w:t>
       </w:r>
@@ -1824,39 +1716,29 @@
         <w:spacing w:after="0" w:line="276" w:lineRule="auto"/>
         <w:rPr>
           <w:rFonts w:cs="Times New Roman"/>
-          <w:sz w:val="18"/>
-          <w:szCs w:val="18"/>
-        </w:rPr>
-      </w:pPr>
-      <w:r>
-        <w:rPr>
-          <w:rFonts w:cs="Times New Roman"/>
-          <w:sz w:val="18"/>
-          <w:szCs w:val="18"/>
+        </w:rPr>
+      </w:pPr>
+      <w:r>
+        <w:rPr>
+          <w:rFonts w:cs="Times New Roman"/>
         </w:rPr>
         <w:tab/>
       </w:r>
       <w:r>
         <w:rPr>
           <w:rFonts w:cs="Times New Roman"/>
-          <w:sz w:val="18"/>
-          <w:szCs w:val="18"/>
         </w:rPr>
         <w:t>Census and Geospatial Data Assistant</w:t>
       </w:r>
       <w:r>
         <w:rPr>
           <w:rFonts w:cs="Times New Roman"/>
-          <w:sz w:val="18"/>
-          <w:szCs w:val="18"/>
         </w:rPr>
         <w:t>, Historical GIS Specialist</w:t>
       </w:r>
       <w:r>
         <w:rPr>
           <w:rFonts w:cs="Times New Roman"/>
-          <w:sz w:val="18"/>
-          <w:szCs w:val="18"/>
         </w:rPr>
         <w:t xml:space="preserve">, GIS Analyst </w:t>
       </w:r>
@@ -1869,24 +1751,18 @@
         <w:spacing w:after="0" w:line="276" w:lineRule="auto"/>
         <w:rPr>
           <w:rFonts w:cs="Times New Roman"/>
-          <w:sz w:val="18"/>
-          <w:szCs w:val="18"/>
         </w:rPr>
       </w:pPr>
       <w:r>
         <w:rPr>
           <w:rFonts w:cs="Times New Roman"/>
           <w:b/>
-          <w:sz w:val="18"/>
-          <w:szCs w:val="18"/>
-        </w:rPr>
-        <w:t>Member of Virtual Hartford Research Team</w:t>
-      </w:r>
-      <w:r>
-        <w:rPr>
-          <w:rFonts w:cs="Times New Roman"/>
-          <w:sz w:val="18"/>
-          <w:szCs w:val="18"/>
+        </w:rPr>
+        <w:t>Virtual Hartford Research Team</w:t>
+      </w:r>
+      <w:r>
+        <w:rPr>
+          <w:rFonts w:cs="Times New Roman"/>
         </w:rPr>
         <w:t>: 10/2013 – 12/2015</w:t>
       </w:r>
@@ -1902,39 +1778,29 @@
         <w:spacing w:after="0" w:line="276" w:lineRule="auto"/>
         <w:rPr>
           <w:rFonts w:cs="Times New Roman"/>
-          <w:sz w:val="18"/>
-          <w:szCs w:val="18"/>
-        </w:rPr>
-      </w:pPr>
-      <w:r>
-        <w:rPr>
-          <w:rFonts w:cs="Times New Roman"/>
-          <w:sz w:val="18"/>
-          <w:szCs w:val="18"/>
+        </w:rPr>
+      </w:pPr>
+      <w:r>
+        <w:rPr>
+          <w:rFonts w:cs="Times New Roman"/>
         </w:rPr>
         <w:tab/>
       </w:r>
       <w:r>
         <w:rPr>
           <w:rFonts w:cs="Times New Roman"/>
-          <w:sz w:val="18"/>
-          <w:szCs w:val="18"/>
         </w:rPr>
         <w:t xml:space="preserve">Digital Humanities </w:t>
       </w:r>
       <w:r>
         <w:rPr>
           <w:rFonts w:cs="Times New Roman"/>
-          <w:sz w:val="18"/>
-          <w:szCs w:val="18"/>
         </w:rPr>
         <w:t>Researcher</w:t>
       </w:r>
       <w:r>
         <w:rPr>
           <w:rFonts w:cs="Times New Roman"/>
-          <w:sz w:val="18"/>
-          <w:szCs w:val="18"/>
         </w:rPr>
         <w:t>, GIS Specialist</w:t>
       </w:r>
@@ -1974,48 +1840,42 @@
         <w:spacing w:after="0" w:line="240" w:lineRule="auto"/>
         <w:rPr>
           <w:rFonts w:cs="Times New Roman"/>
-          <w:sz w:val="20"/>
-        </w:rPr>
-      </w:pPr>
-      <w:r>
-        <w:rPr>
-          <w:rFonts w:cs="Times New Roman"/>
-          <w:sz w:val="20"/>
+        </w:rPr>
+      </w:pPr>
+      <w:r>
+        <w:rPr>
+          <w:rFonts w:cs="Times New Roman"/>
         </w:rPr>
         <w:t>Highly motivated and capable Geospatial data Analyst, GIS Technician, Cartographer, and Researcher with 3 years of professional and academic experience with GIS. Able to work independently, collaboratively, and as a l</w:t>
       </w:r>
       <w:r>
         <w:rPr>
           <w:rFonts w:cs="Times New Roman"/>
-          <w:sz w:val="20"/>
         </w:rPr>
         <w:t>iaison for IT and non-IT personne</w:t>
       </w:r>
       <w:r>
         <w:rPr>
           <w:rFonts w:cs="Times New Roman"/>
-          <w:sz w:val="20"/>
         </w:rPr>
         <w:t xml:space="preserve">l. Self-directed and project oriented, I enjoy solving </w:t>
       </w:r>
       <w:r>
         <w:rPr>
           <w:rFonts w:cs="Times New Roman"/>
-          <w:sz w:val="20"/>
         </w:rPr>
         <w:t>problems and creating solutions</w:t>
       </w:r>
       <w:r>
         <w:rPr>
           <w:rFonts w:cs="Times New Roman"/>
-          <w:sz w:val="20"/>
         </w:rPr>
         <w:t>.</w:t>
       </w:r>
     </w:p>
     <w:sectPr>
       <w:pgSz w:w="12240" w:h="15840"/>
-      <w:pgMar w:top="1440" w:right="1440" w:bottom="1440" w:left="1440" w:header="720" w:footer="720" w:gutter="0"/>
+      <w:pgMar w:top="720" w:right="720" w:bottom="720" w:left="720" w:header="720" w:footer="720" w:gutter="0"/>
       <w:cols w:space="720"/>
       <w:docGrid w:linePitch="360"/>
     </w:sectPr>
@@ -3926,7 +3786,7 @@
 </file>
 
 <file path=customXml/itemProps1.xml><?xml version="1.0" encoding="utf-8"?>
-<ds:datastoreItem xmlns:ds="http://schemas.openxmlformats.org/officeDocument/2006/customXml" ds:itemID="{1C1BFC66-A3DD-4FEE-B6D4-CF9778272422}">
+<ds:datastoreItem xmlns:ds="http://schemas.openxmlformats.org/officeDocument/2006/customXml" ds:itemID="{B09143CB-8966-4518-9B2D-8D89C691D1AC}">
   <ds:schemaRefs>
     <ds:schemaRef ds:uri="http://schemas.openxmlformats.org/officeDocument/2006/bibliography"/>
   </ds:schemaRefs>

</xml_diff>

<commit_message>
edited resume linked in online portfolio
</commit_message>
<xml_diff>
--- a/portfolio/portfolio-final/resume-short.docx
+++ b/portfolio/portfolio-final/resume-short.docx
@@ -25,8 +25,6 @@
         </w:rPr>
         <w:t>achary C. Raslan</w:t>
       </w:r>
-      <w:bookmarkStart w:id="0" w:name="_GoBack"/>
-      <w:bookmarkEnd w:id="0"/>
     </w:p>
     <w:p>
       <w:pPr>
@@ -1289,6 +1287,35 @@
     <w:p>
       <w:pPr>
         <w:spacing w:after="0"/>
+      </w:pPr>
+    </w:p>
+    <w:p>
+      <w:pPr>
+        <w:pStyle w:val="Heading2"/>
+        <w:rPr>
+          <w:rFonts w:asciiTheme="minorHAnsi" w:hAnsiTheme="minorHAnsi"/>
+          <w:sz w:val="32"/>
+        </w:rPr>
+      </w:pPr>
+      <w:bookmarkStart w:id="0" w:name="_GoBack"/>
+      <w:bookmarkEnd w:id="0"/>
+    </w:p>
+    <w:p>
+      <w:pPr>
+        <w:pStyle w:val="Heading2"/>
+        <w:rPr>
+          <w:rFonts w:asciiTheme="minorHAnsi" w:hAnsiTheme="minorHAnsi"/>
+          <w:sz w:val="32"/>
+        </w:rPr>
+      </w:pPr>
+    </w:p>
+    <w:p>
+      <w:pPr>
+        <w:pStyle w:val="Heading2"/>
+        <w:rPr>
+          <w:rFonts w:asciiTheme="minorHAnsi" w:hAnsiTheme="minorHAnsi"/>
+          <w:sz w:val="32"/>
+        </w:rPr>
       </w:pPr>
     </w:p>
     <w:p>
@@ -3786,7 +3813,7 @@
 </file>
 
 <file path=customXml/itemProps1.xml><?xml version="1.0" encoding="utf-8"?>
-<ds:datastoreItem xmlns:ds="http://schemas.openxmlformats.org/officeDocument/2006/customXml" ds:itemID="{B09143CB-8966-4518-9B2D-8D89C691D1AC}">
+<ds:datastoreItem xmlns:ds="http://schemas.openxmlformats.org/officeDocument/2006/customXml" ds:itemID="{98585A88-69D1-4C59-A68F-5F51A3778285}">
   <ds:schemaRefs>
     <ds:schemaRef ds:uri="http://schemas.openxmlformats.org/officeDocument/2006/bibliography"/>
   </ds:schemaRefs>

</xml_diff>